<commit_message>
fjernet duplikat av iterasjons
</commit_message>
<xml_diff>
--- a/Iterasjonsplan_PJ2100.docx
+++ b/Iterasjonsplan_PJ2100.docx
@@ -1,6 +1,6 @@
 
 <file path=word/document.xml><?xml version="1.0" encoding="utf-8"?>
-<w:document xmlns:wpc="http://schemas.microsoft.com/office/word/2010/wordprocessingCanvas" xmlns:cx="http://schemas.microsoft.com/office/drawing/2014/chartex" xmlns:cx1="http://schemas.microsoft.com/office/drawing/2015/9/8/chartex" xmlns:cx2="http://schemas.microsoft.com/office/drawing/2015/10/21/chartex" xmlns:mc="http://schemas.openxmlformats.org/markup-compatibility/2006" xmlns:o="urn:schemas-microsoft-com:office:office" xmlns:r="http://schemas.openxmlformats.org/officeDocument/2006/relationships" xmlns:m="http://schemas.openxmlformats.org/officeDocument/2006/math" xmlns:v="urn:schemas-microsoft-com:vml" xmlns:wp14="http://schemas.microsoft.com/office/word/2010/wordprocessingDrawing" xmlns:wp="http://schemas.openxmlformats.org/drawingml/2006/wordprocessingDrawing" xmlns:w10="urn:schemas-microsoft-com:office:word" xmlns:w="http://schemas.openxmlformats.org/wordprocessingml/2006/main" xmlns:w14="http://schemas.microsoft.com/office/word/2010/wordml" xmlns:w15="http://schemas.microsoft.com/office/word/2012/wordml" xmlns:w16se="http://schemas.microsoft.com/office/word/2015/wordml/symex" xmlns:wpg="http://schemas.microsoft.com/office/word/2010/wordprocessingGroup" xmlns:wpi="http://schemas.microsoft.com/office/word/2010/wordprocessingInk" xmlns:wne="http://schemas.microsoft.com/office/word/2006/wordml" xmlns:wps="http://schemas.microsoft.com/office/word/2010/wordprocessingShape" mc:Ignorable="w14 w15 w16se wp14">
+<w:document xmlns:wpc="http://schemas.microsoft.com/office/word/2010/wordprocessingCanvas" xmlns:mc="http://schemas.openxmlformats.org/markup-compatibility/2006" xmlns:o="urn:schemas-microsoft-com:office:office" xmlns:r="http://schemas.openxmlformats.org/officeDocument/2006/relationships" xmlns:m="http://schemas.openxmlformats.org/officeDocument/2006/math" xmlns:v="urn:schemas-microsoft-com:vml" xmlns:wp14="http://schemas.microsoft.com/office/word/2010/wordprocessingDrawing" xmlns:wp="http://schemas.openxmlformats.org/drawingml/2006/wordprocessingDrawing" xmlns:w10="urn:schemas-microsoft-com:office:word" xmlns:w="http://schemas.openxmlformats.org/wordprocessingml/2006/main" xmlns:w14="http://schemas.microsoft.com/office/word/2010/wordml" xmlns:w15="http://schemas.microsoft.com/office/word/2012/wordml" xmlns:wpg="http://schemas.microsoft.com/office/word/2010/wordprocessingGroup" xmlns:wpi="http://schemas.microsoft.com/office/word/2010/wordprocessingInk" xmlns:wne="http://schemas.microsoft.com/office/word/2006/wordml" xmlns:wps="http://schemas.microsoft.com/office/word/2010/wordprocessingShape" mc:Ignorable="w14 w15 wp14">
   <w:body>
     <w:p>
       <w:pPr>
@@ -986,8 +986,14 @@
                 <w:color w:val="262626"/>
               </w:rPr>
             </w:pPr>
-            <w:bookmarkStart w:id="0" w:name="_GoBack"/>
-            <w:bookmarkEnd w:id="0"/>
+            <w:r>
+              <w:rPr>
+                <w:rFonts w:ascii="Arial" w:hAnsi="Arial"/>
+                <w:b/>
+                <w:color w:val="262626"/>
+              </w:rPr>
+              <w:t>Peter Adams</w:t>
+            </w:r>
           </w:p>
         </w:tc>
         <w:tc>
@@ -1004,6 +1010,16 @@
                 <w:color w:val="262626"/>
               </w:rPr>
             </w:pPr>
+            <w:r>
+              <w:rPr>
+                <w:rFonts w:ascii="Arial" w:hAnsi="Arial"/>
+                <w:b/>
+                <w:color w:val="262626"/>
+              </w:rPr>
+              <w:t>703130</w:t>
+            </w:r>
+            <w:bookmarkStart w:id="0" w:name="_GoBack"/>
+            <w:bookmarkEnd w:id="0"/>
           </w:p>
         </w:tc>
         <w:tc>
@@ -1856,7 +1872,7 @@
 </file>
 
 <file path=word/endnotes.xml><?xml version="1.0" encoding="utf-8"?>
-<w:endnotes xmlns:wpc="http://schemas.microsoft.com/office/word/2010/wordprocessingCanvas" xmlns:cx="http://schemas.microsoft.com/office/drawing/2014/chartex" xmlns:cx1="http://schemas.microsoft.com/office/drawing/2015/9/8/chartex" xmlns:cx2="http://schemas.microsoft.com/office/drawing/2015/10/21/chartex" xmlns:mc="http://schemas.openxmlformats.org/markup-compatibility/2006" xmlns:o="urn:schemas-microsoft-com:office:office" xmlns:r="http://schemas.openxmlformats.org/officeDocument/2006/relationships" xmlns:m="http://schemas.openxmlformats.org/officeDocument/2006/math" xmlns:v="urn:schemas-microsoft-com:vml" xmlns:wp14="http://schemas.microsoft.com/office/word/2010/wordprocessingDrawing" xmlns:wp="http://schemas.openxmlformats.org/drawingml/2006/wordprocessingDrawing" xmlns:w10="urn:schemas-microsoft-com:office:word" xmlns:w="http://schemas.openxmlformats.org/wordprocessingml/2006/main" xmlns:w14="http://schemas.microsoft.com/office/word/2010/wordml" xmlns:w15="http://schemas.microsoft.com/office/word/2012/wordml" xmlns:w16se="http://schemas.microsoft.com/office/word/2015/wordml/symex" xmlns:wpg="http://schemas.microsoft.com/office/word/2010/wordprocessingGroup" xmlns:wpi="http://schemas.microsoft.com/office/word/2010/wordprocessingInk" xmlns:wne="http://schemas.microsoft.com/office/word/2006/wordml" xmlns:wps="http://schemas.microsoft.com/office/word/2010/wordprocessingShape" mc:Ignorable="w14 w15 w16se wp14">
+<w:endnotes xmlns:wpc="http://schemas.microsoft.com/office/word/2010/wordprocessingCanvas" xmlns:mc="http://schemas.openxmlformats.org/markup-compatibility/2006" xmlns:o="urn:schemas-microsoft-com:office:office" xmlns:r="http://schemas.openxmlformats.org/officeDocument/2006/relationships" xmlns:m="http://schemas.openxmlformats.org/officeDocument/2006/math" xmlns:v="urn:schemas-microsoft-com:vml" xmlns:wp14="http://schemas.microsoft.com/office/word/2010/wordprocessingDrawing" xmlns:wp="http://schemas.openxmlformats.org/drawingml/2006/wordprocessingDrawing" xmlns:w10="urn:schemas-microsoft-com:office:word" xmlns:w="http://schemas.openxmlformats.org/wordprocessingml/2006/main" xmlns:w14="http://schemas.microsoft.com/office/word/2010/wordml" xmlns:w15="http://schemas.microsoft.com/office/word/2012/wordml" xmlns:wpg="http://schemas.microsoft.com/office/word/2010/wordprocessingGroup" xmlns:wpi="http://schemas.microsoft.com/office/word/2010/wordprocessingInk" xmlns:wne="http://schemas.microsoft.com/office/word/2006/wordml" xmlns:wps="http://schemas.microsoft.com/office/word/2010/wordprocessingShape" mc:Ignorable="w14 w15 wp14">
   <w:endnote w:type="separator" w:id="-1">
     <w:p>
       <w:r>
@@ -1875,7 +1891,7 @@
 </file>
 
 <file path=word/footer1.xml><?xml version="1.0" encoding="utf-8"?>
-<w:ftr xmlns:wpc="http://schemas.microsoft.com/office/word/2010/wordprocessingCanvas" xmlns:cx="http://schemas.microsoft.com/office/drawing/2014/chartex" xmlns:cx1="http://schemas.microsoft.com/office/drawing/2015/9/8/chartex" xmlns:cx2="http://schemas.microsoft.com/office/drawing/2015/10/21/chartex" xmlns:mc="http://schemas.openxmlformats.org/markup-compatibility/2006" xmlns:o="urn:schemas-microsoft-com:office:office" xmlns:r="http://schemas.openxmlformats.org/officeDocument/2006/relationships" xmlns:m="http://schemas.openxmlformats.org/officeDocument/2006/math" xmlns:v="urn:schemas-microsoft-com:vml" xmlns:wp14="http://schemas.microsoft.com/office/word/2010/wordprocessingDrawing" xmlns:wp="http://schemas.openxmlformats.org/drawingml/2006/wordprocessingDrawing" xmlns:w10="urn:schemas-microsoft-com:office:word" xmlns:w="http://schemas.openxmlformats.org/wordprocessingml/2006/main" xmlns:w14="http://schemas.microsoft.com/office/word/2010/wordml" xmlns:w15="http://schemas.microsoft.com/office/word/2012/wordml" xmlns:w16se="http://schemas.microsoft.com/office/word/2015/wordml/symex" xmlns:wpg="http://schemas.microsoft.com/office/word/2010/wordprocessingGroup" xmlns:wpi="http://schemas.microsoft.com/office/word/2010/wordprocessingInk" xmlns:wne="http://schemas.microsoft.com/office/word/2006/wordml" xmlns:wps="http://schemas.microsoft.com/office/word/2010/wordprocessingShape" mc:Ignorable="w14 w15 w16se wp14">
+<w:ftr xmlns:wpc="http://schemas.microsoft.com/office/word/2010/wordprocessingCanvas" xmlns:mc="http://schemas.openxmlformats.org/markup-compatibility/2006" xmlns:o="urn:schemas-microsoft-com:office:office" xmlns:r="http://schemas.openxmlformats.org/officeDocument/2006/relationships" xmlns:m="http://schemas.openxmlformats.org/officeDocument/2006/math" xmlns:v="urn:schemas-microsoft-com:vml" xmlns:wp14="http://schemas.microsoft.com/office/word/2010/wordprocessingDrawing" xmlns:wp="http://schemas.openxmlformats.org/drawingml/2006/wordprocessingDrawing" xmlns:w10="urn:schemas-microsoft-com:office:word" xmlns:w="http://schemas.openxmlformats.org/wordprocessingml/2006/main" xmlns:w14="http://schemas.microsoft.com/office/word/2010/wordml" xmlns:w15="http://schemas.microsoft.com/office/word/2012/wordml" xmlns:wpg="http://schemas.microsoft.com/office/word/2010/wordprocessingGroup" xmlns:wpi="http://schemas.microsoft.com/office/word/2010/wordprocessingInk" xmlns:wne="http://schemas.microsoft.com/office/word/2006/wordml" xmlns:wps="http://schemas.microsoft.com/office/word/2010/wordprocessingShape" mc:Ignorable="w14 w15 wp14">
   <w:p>
     <w:pPr>
       <w:pStyle w:val="Bunntekst"/>
@@ -1948,7 +1964,7 @@
 </file>
 
 <file path=word/footnotes.xml><?xml version="1.0" encoding="utf-8"?>
-<w:footnotes xmlns:wpc="http://schemas.microsoft.com/office/word/2010/wordprocessingCanvas" xmlns:cx="http://schemas.microsoft.com/office/drawing/2014/chartex" xmlns:cx1="http://schemas.microsoft.com/office/drawing/2015/9/8/chartex" xmlns:cx2="http://schemas.microsoft.com/office/drawing/2015/10/21/chartex" xmlns:mc="http://schemas.openxmlformats.org/markup-compatibility/2006" xmlns:o="urn:schemas-microsoft-com:office:office" xmlns:r="http://schemas.openxmlformats.org/officeDocument/2006/relationships" xmlns:m="http://schemas.openxmlformats.org/officeDocument/2006/math" xmlns:v="urn:schemas-microsoft-com:vml" xmlns:wp14="http://schemas.microsoft.com/office/word/2010/wordprocessingDrawing" xmlns:wp="http://schemas.openxmlformats.org/drawingml/2006/wordprocessingDrawing" xmlns:w10="urn:schemas-microsoft-com:office:word" xmlns:w="http://schemas.openxmlformats.org/wordprocessingml/2006/main" xmlns:w14="http://schemas.microsoft.com/office/word/2010/wordml" xmlns:w15="http://schemas.microsoft.com/office/word/2012/wordml" xmlns:w16se="http://schemas.microsoft.com/office/word/2015/wordml/symex" xmlns:wpg="http://schemas.microsoft.com/office/word/2010/wordprocessingGroup" xmlns:wpi="http://schemas.microsoft.com/office/word/2010/wordprocessingInk" xmlns:wne="http://schemas.microsoft.com/office/word/2006/wordml" xmlns:wps="http://schemas.microsoft.com/office/word/2010/wordprocessingShape" mc:Ignorable="w14 w15 w16se wp14">
+<w:footnotes xmlns:wpc="http://schemas.microsoft.com/office/word/2010/wordprocessingCanvas" xmlns:mc="http://schemas.openxmlformats.org/markup-compatibility/2006" xmlns:o="urn:schemas-microsoft-com:office:office" xmlns:r="http://schemas.openxmlformats.org/officeDocument/2006/relationships" xmlns:m="http://schemas.openxmlformats.org/officeDocument/2006/math" xmlns:v="urn:schemas-microsoft-com:vml" xmlns:wp14="http://schemas.microsoft.com/office/word/2010/wordprocessingDrawing" xmlns:wp="http://schemas.openxmlformats.org/drawingml/2006/wordprocessingDrawing" xmlns:w10="urn:schemas-microsoft-com:office:word" xmlns:w="http://schemas.openxmlformats.org/wordprocessingml/2006/main" xmlns:w14="http://schemas.microsoft.com/office/word/2010/wordml" xmlns:w15="http://schemas.microsoft.com/office/word/2012/wordml" xmlns:wpg="http://schemas.microsoft.com/office/word/2010/wordprocessingGroup" xmlns:wpi="http://schemas.microsoft.com/office/word/2010/wordprocessingInk" xmlns:wne="http://schemas.microsoft.com/office/word/2006/wordml" xmlns:wps="http://schemas.microsoft.com/office/word/2010/wordprocessingShape" mc:Ignorable="w14 w15 wp14">
   <w:footnote w:type="separator" w:id="-1">
     <w:p>
       <w:r>
@@ -1967,8 +1983,8 @@
 </file>
 
 <file path=word/numbering.xml><?xml version="1.0" encoding="utf-8"?>
-<w:numbering xmlns:wpc="http://schemas.microsoft.com/office/word/2010/wordprocessingCanvas" xmlns:cx="http://schemas.microsoft.com/office/drawing/2014/chartex" xmlns:cx1="http://schemas.microsoft.com/office/drawing/2015/9/8/chartex" xmlns:cx2="http://schemas.microsoft.com/office/drawing/2015/10/21/chartex" xmlns:mc="http://schemas.openxmlformats.org/markup-compatibility/2006" xmlns:o="urn:schemas-microsoft-com:office:office" xmlns:r="http://schemas.openxmlformats.org/officeDocument/2006/relationships" xmlns:m="http://schemas.openxmlformats.org/officeDocument/2006/math" xmlns:v="urn:schemas-microsoft-com:vml" xmlns:wp14="http://schemas.microsoft.com/office/word/2010/wordprocessingDrawing" xmlns:wp="http://schemas.openxmlformats.org/drawingml/2006/wordprocessingDrawing" xmlns:w10="urn:schemas-microsoft-com:office:word" xmlns:w="http://schemas.openxmlformats.org/wordprocessingml/2006/main" xmlns:w14="http://schemas.microsoft.com/office/word/2010/wordml" xmlns:w15="http://schemas.microsoft.com/office/word/2012/wordml" xmlns:w16se="http://schemas.microsoft.com/office/word/2015/wordml/symex" xmlns:wpg="http://schemas.microsoft.com/office/word/2010/wordprocessingGroup" xmlns:wpi="http://schemas.microsoft.com/office/word/2010/wordprocessingInk" xmlns:wne="http://schemas.microsoft.com/office/word/2006/wordml" xmlns:wps="http://schemas.microsoft.com/office/word/2010/wordprocessingShape" mc:Ignorable="w14 w15 w16se wp14">
-  <w:abstractNum w:abstractNumId="0" w15:restartNumberingAfterBreak="0">
+<w:numbering xmlns:wpc="http://schemas.microsoft.com/office/word/2010/wordprocessingCanvas" xmlns:mc="http://schemas.openxmlformats.org/markup-compatibility/2006" xmlns:o="urn:schemas-microsoft-com:office:office" xmlns:r="http://schemas.openxmlformats.org/officeDocument/2006/relationships" xmlns:m="http://schemas.openxmlformats.org/officeDocument/2006/math" xmlns:v="urn:schemas-microsoft-com:vml" xmlns:wp14="http://schemas.microsoft.com/office/word/2010/wordprocessingDrawing" xmlns:wp="http://schemas.openxmlformats.org/drawingml/2006/wordprocessingDrawing" xmlns:w10="urn:schemas-microsoft-com:office:word" xmlns:w="http://schemas.openxmlformats.org/wordprocessingml/2006/main" xmlns:w14="http://schemas.microsoft.com/office/word/2010/wordml" xmlns:w15="http://schemas.microsoft.com/office/word/2012/wordml" xmlns:wpg="http://schemas.microsoft.com/office/word/2010/wordprocessingGroup" xmlns:wpi="http://schemas.microsoft.com/office/word/2010/wordprocessingInk" xmlns:wne="http://schemas.microsoft.com/office/word/2006/wordml" xmlns:wps="http://schemas.microsoft.com/office/word/2010/wordprocessingShape" mc:Ignorable="w14 w15 wp14">
+  <w:abstractNum w:abstractNumId="0">
     <w:nsid w:val="FFFFFF7C"/>
     <w:multiLevelType w:val="singleLevel"/>
     <w:tmpl w:val="CD62CE86"/>
@@ -1985,7 +2001,7 @@
       </w:pPr>
     </w:lvl>
   </w:abstractNum>
-  <w:abstractNum w:abstractNumId="1" w15:restartNumberingAfterBreak="0">
+  <w:abstractNum w:abstractNumId="1">
     <w:nsid w:val="FFFFFF7D"/>
     <w:multiLevelType w:val="singleLevel"/>
     <w:tmpl w:val="2E2CA858"/>
@@ -2002,7 +2018,7 @@
       </w:pPr>
     </w:lvl>
   </w:abstractNum>
-  <w:abstractNum w:abstractNumId="2" w15:restartNumberingAfterBreak="0">
+  <w:abstractNum w:abstractNumId="2">
     <w:nsid w:val="FFFFFF7E"/>
     <w:multiLevelType w:val="singleLevel"/>
     <w:tmpl w:val="76D67F44"/>
@@ -2019,7 +2035,7 @@
       </w:pPr>
     </w:lvl>
   </w:abstractNum>
-  <w:abstractNum w:abstractNumId="3" w15:restartNumberingAfterBreak="0">
+  <w:abstractNum w:abstractNumId="3">
     <w:nsid w:val="FFFFFF7F"/>
     <w:multiLevelType w:val="singleLevel"/>
     <w:tmpl w:val="3470F5AC"/>
@@ -2036,7 +2052,7 @@
       </w:pPr>
     </w:lvl>
   </w:abstractNum>
-  <w:abstractNum w:abstractNumId="4" w15:restartNumberingAfterBreak="0">
+  <w:abstractNum w:abstractNumId="4">
     <w:nsid w:val="FFFFFF80"/>
     <w:multiLevelType w:val="singleLevel"/>
     <w:tmpl w:val="5A841454"/>
@@ -2056,7 +2072,7 @@
       </w:rPr>
     </w:lvl>
   </w:abstractNum>
-  <w:abstractNum w:abstractNumId="5" w15:restartNumberingAfterBreak="0">
+  <w:abstractNum w:abstractNumId="5">
     <w:nsid w:val="FFFFFF81"/>
     <w:multiLevelType w:val="singleLevel"/>
     <w:tmpl w:val="3AECC8AE"/>
@@ -2076,7 +2092,7 @@
       </w:rPr>
     </w:lvl>
   </w:abstractNum>
-  <w:abstractNum w:abstractNumId="6" w15:restartNumberingAfterBreak="0">
+  <w:abstractNum w:abstractNumId="6">
     <w:nsid w:val="FFFFFF82"/>
     <w:multiLevelType w:val="singleLevel"/>
     <w:tmpl w:val="31C6ED0A"/>
@@ -2096,7 +2112,7 @@
       </w:rPr>
     </w:lvl>
   </w:abstractNum>
-  <w:abstractNum w:abstractNumId="7" w15:restartNumberingAfterBreak="0">
+  <w:abstractNum w:abstractNumId="7">
     <w:nsid w:val="FFFFFF83"/>
     <w:multiLevelType w:val="singleLevel"/>
     <w:tmpl w:val="960A86F6"/>
@@ -2116,7 +2132,7 @@
       </w:rPr>
     </w:lvl>
   </w:abstractNum>
-  <w:abstractNum w:abstractNumId="8" w15:restartNumberingAfterBreak="0">
+  <w:abstractNum w:abstractNumId="8">
     <w:nsid w:val="FFFFFF88"/>
     <w:multiLevelType w:val="singleLevel"/>
     <w:tmpl w:val="5268D78C"/>
@@ -2133,7 +2149,7 @@
       </w:pPr>
     </w:lvl>
   </w:abstractNum>
-  <w:abstractNum w:abstractNumId="9" w15:restartNumberingAfterBreak="0">
+  <w:abstractNum w:abstractNumId="9">
     <w:nsid w:val="FFFFFF89"/>
     <w:multiLevelType w:val="singleLevel"/>
     <w:tmpl w:val="63F6650A"/>
@@ -2153,7 +2169,7 @@
       </w:rPr>
     </w:lvl>
   </w:abstractNum>
-  <w:abstractNum w:abstractNumId="10" w15:restartNumberingAfterBreak="0">
+  <w:abstractNum w:abstractNumId="10">
     <w:nsid w:val="0F8214A5"/>
     <w:multiLevelType w:val="hybridMultilevel"/>
     <w:tmpl w:val="DA7A21AE"/>
@@ -2242,7 +2258,7 @@
       </w:pPr>
     </w:lvl>
   </w:abstractNum>
-  <w:abstractNum w:abstractNumId="11" w15:restartNumberingAfterBreak="0">
+  <w:abstractNum w:abstractNumId="11">
     <w:nsid w:val="1A986418"/>
     <w:multiLevelType w:val="hybridMultilevel"/>
     <w:tmpl w:val="7E0E74AC"/>
@@ -2382,7 +2398,7 @@
       </w:rPr>
     </w:lvl>
   </w:abstractNum>
-  <w:abstractNum w:abstractNumId="12" w15:restartNumberingAfterBreak="0">
+  <w:abstractNum w:abstractNumId="12">
     <w:nsid w:val="1F7B71A4"/>
     <w:multiLevelType w:val="hybridMultilevel"/>
     <w:tmpl w:val="FF888E66"/>
@@ -2495,7 +2511,7 @@
       </w:pPr>
     </w:lvl>
   </w:abstractNum>
-  <w:abstractNum w:abstractNumId="13" w15:restartNumberingAfterBreak="0">
+  <w:abstractNum w:abstractNumId="13">
     <w:nsid w:val="237C7A10"/>
     <w:multiLevelType w:val="hybridMultilevel"/>
     <w:tmpl w:val="3B660DE4"/>
@@ -2608,7 +2624,7 @@
       </w:rPr>
     </w:lvl>
   </w:abstractNum>
-  <w:abstractNum w:abstractNumId="14" w15:restartNumberingAfterBreak="0">
+  <w:abstractNum w:abstractNumId="14">
     <w:nsid w:val="3C9A2F0C"/>
     <w:multiLevelType w:val="hybridMultilevel"/>
     <w:tmpl w:val="55CE45FE"/>
@@ -2694,7 +2710,7 @@
       </w:pPr>
     </w:lvl>
   </w:abstractNum>
-  <w:abstractNum w:abstractNumId="15" w15:restartNumberingAfterBreak="0">
+  <w:abstractNum w:abstractNumId="15">
     <w:nsid w:val="3FB41B94"/>
     <w:multiLevelType w:val="hybridMultilevel"/>
     <w:tmpl w:val="55CE45FE"/>
@@ -2780,7 +2796,7 @@
       </w:pPr>
     </w:lvl>
   </w:abstractNum>
-  <w:abstractNum w:abstractNumId="16" w15:restartNumberingAfterBreak="0">
+  <w:abstractNum w:abstractNumId="16">
     <w:nsid w:val="47E6789C"/>
     <w:multiLevelType w:val="hybridMultilevel"/>
     <w:tmpl w:val="9140B700"/>
@@ -2869,7 +2885,7 @@
       </w:pPr>
     </w:lvl>
   </w:abstractNum>
-  <w:abstractNum w:abstractNumId="17" w15:restartNumberingAfterBreak="0">
+  <w:abstractNum w:abstractNumId="17">
     <w:nsid w:val="4FA66C2C"/>
     <w:multiLevelType w:val="singleLevel"/>
     <w:tmpl w:val="54B62236"/>
@@ -2889,7 +2905,7 @@
       </w:rPr>
     </w:lvl>
   </w:abstractNum>
-  <w:abstractNum w:abstractNumId="18" w15:restartNumberingAfterBreak="0">
+  <w:abstractNum w:abstractNumId="18">
     <w:nsid w:val="76725523"/>
     <w:multiLevelType w:val="singleLevel"/>
     <w:tmpl w:val="D1C86518"/>
@@ -2909,7 +2925,7 @@
       </w:rPr>
     </w:lvl>
   </w:abstractNum>
-  <w:abstractNum w:abstractNumId="19" w15:restartNumberingAfterBreak="0">
+  <w:abstractNum w:abstractNumId="19">
     <w:nsid w:val="78C97E03"/>
     <w:multiLevelType w:val="hybridMultilevel"/>
     <w:tmpl w:val="2E6E908C"/>
@@ -2998,7 +3014,7 @@
       </w:pPr>
     </w:lvl>
   </w:abstractNum>
-  <w:abstractNum w:abstractNumId="20" w15:restartNumberingAfterBreak="0">
+  <w:abstractNum w:abstractNumId="20">
     <w:nsid w:val="7F860005"/>
     <w:multiLevelType w:val="multilevel"/>
     <w:tmpl w:val="F6744078"/>
@@ -3178,7 +3194,7 @@
 </file>
 
 <file path=word/styles.xml><?xml version="1.0" encoding="utf-8"?>
-<w:styles xmlns:mc="http://schemas.openxmlformats.org/markup-compatibility/2006" xmlns:r="http://schemas.openxmlformats.org/officeDocument/2006/relationships" xmlns:w="http://schemas.openxmlformats.org/wordprocessingml/2006/main" xmlns:w14="http://schemas.microsoft.com/office/word/2010/wordml" xmlns:w15="http://schemas.microsoft.com/office/word/2012/wordml" xmlns:w16se="http://schemas.microsoft.com/office/word/2015/wordml/symex" mc:Ignorable="w14 w15 w16se">
+<w:styles xmlns:mc="http://schemas.openxmlformats.org/markup-compatibility/2006" xmlns:r="http://schemas.openxmlformats.org/officeDocument/2006/relationships" xmlns:w="http://schemas.openxmlformats.org/wordprocessingml/2006/main" xmlns:w14="http://schemas.microsoft.com/office/word/2010/wordml" xmlns:w15="http://schemas.microsoft.com/office/word/2012/wordml" mc:Ignorable="w14 w15">
   <w:docDefaults>
     <w:rPrDefault>
       <w:rPr>
@@ -3188,7 +3204,7 @@
     </w:rPrDefault>
     <w:pPrDefault/>
   </w:docDefaults>
-  <w:latentStyles w:defLockedState="0" w:defUIPriority="99" w:defSemiHidden="0" w:defUnhideWhenUsed="0" w:defQFormat="0" w:count="372">
+  <w:latentStyles w:defLockedState="0" w:defUIPriority="99" w:defSemiHidden="0" w:defUnhideWhenUsed="0" w:defQFormat="0" w:count="371">
     <w:lsdException w:name="Normal" w:uiPriority="0" w:qFormat="1"/>
     <w:lsdException w:name="heading 1" w:qFormat="1"/>
     <w:lsdException w:name="heading 2" w:qFormat="1"/>
@@ -3560,7 +3576,6 @@
     <w:lsdException w:name="List Table 5 Dark Accent 6" w:uiPriority="50"/>
     <w:lsdException w:name="List Table 6 Colorful Accent 6" w:uiPriority="51"/>
     <w:lsdException w:name="List Table 7 Colorful Accent 6" w:uiPriority="52"/>
-    <w:lsdException w:name="Mention" w:semiHidden="1" w:unhideWhenUsed="1"/>
   </w:latentStyles>
   <w:style w:type="paragraph" w:default="1" w:styleId="Normal">
     <w:name w:val="Normal"/>
@@ -3966,6 +3981,7 @@
     <w:uiPriority w:val="59"/>
     <w:rsid w:val="00100F66"/>
     <w:tblPr>
+      <w:tblInd w:w="0" w:type="dxa"/>
       <w:tblBorders>
         <w:top w:val="single" w:sz="4" w:space="0" w:color="000000"/>
         <w:left w:val="single" w:sz="4" w:space="0" w:color="000000"/>
@@ -3974,6 +3990,12 @@
         <w:insideH w:val="single" w:sz="4" w:space="0" w:color="000000"/>
         <w:insideV w:val="single" w:sz="4" w:space="0" w:color="000000"/>
       </w:tblBorders>
+      <w:tblCellMar>
+        <w:top w:w="0" w:type="dxa"/>
+        <w:left w:w="108" w:type="dxa"/>
+        <w:bottom w:w="0" w:type="dxa"/>
+        <w:right w:w="108" w:type="dxa"/>
+      </w:tblCellMar>
     </w:tblPr>
   </w:style>
   <w:style w:type="paragraph" w:styleId="NormalWeb">

</xml_diff>